<commit_message>
cover multiple cycles deadlock situation
</commit_message>
<xml_diff>
--- a/Submit/ReadMe.docx
+++ b/Submit/ReadMe.docx
@@ -63,16 +63,7 @@
           <w:szCs w:val="24"/>
           <w:lang w:eastAsia="zh-CN"/>
         </w:rPr>
-        <w:t>ReadMe</w:t>
-      </w:r>
-      <w:r>
-        <w:rPr>
-          <w:rFonts w:ascii="Times New Roman" w:eastAsia="Times New Roman" w:hAnsi="Times New Roman" w:cs="Times New Roman"/>
-          <w:sz w:val="24"/>
-          <w:szCs w:val="24"/>
-          <w:lang w:eastAsia="zh-CN"/>
-        </w:rPr>
-        <w:t xml:space="preserve"> </w:t>
+        <w:t xml:space="preserve">ReadMe </w:t>
       </w:r>
       <w:r>
         <w:rPr>
@@ -325,23 +316,7 @@
           <w:sz w:val="24"/>
           <w:szCs w:val="28"/>
         </w:rPr>
-        <w:t xml:space="preserve">First please make sure you have Python 3.6+ installed, our program </w:t>
-      </w:r>
-      <w:r>
-        <w:rPr>
-          <w:rFonts w:ascii="Times New Roman" w:hAnsi="Times New Roman" w:cs="Times New Roman"/>
-          <w:sz w:val="24"/>
-          <w:szCs w:val="28"/>
-        </w:rPr>
-        <w:t>provides</w:t>
-      </w:r>
-      <w:r>
-        <w:rPr>
-          <w:rFonts w:ascii="Times New Roman" w:hAnsi="Times New Roman" w:cs="Times New Roman"/>
-          <w:sz w:val="24"/>
-          <w:szCs w:val="28"/>
-        </w:rPr>
-        <w:t xml:space="preserve"> 2 mode in which you can run it.</w:t>
+        <w:t>First please make sure you have Python 3.6+ installed, our program provides 2 mode in which you can run it.</w:t>
       </w:r>
     </w:p>
     <w:p>
@@ -511,7 +486,23 @@
           <w:sz w:val="24"/>
           <w:szCs w:val="28"/>
         </w:rPr>
-        <w:t xml:space="preserve"> is the path where your test cases are, our program will run test cases one by one under this path, and results for each test case will go to the standard output. If you want to run the 20 default test cases defined by ourself, you can simply type in "" as </w:t>
+        <w:t xml:space="preserve"> is the path where your test cases are, our program will run test cases one by one under this path, and results for each test case will go to the standard output. If you want to run the 2</w:t>
+      </w:r>
+      <w:r>
+        <w:rPr>
+          <w:rFonts w:ascii="Times New Roman" w:hAnsi="Times New Roman" w:cs="Times New Roman"/>
+          <w:sz w:val="24"/>
+          <w:szCs w:val="28"/>
+        </w:rPr>
+        <w:t>1</w:t>
+      </w:r>
+      <w:r>
+        <w:rPr>
+          <w:rFonts w:ascii="Times New Roman" w:hAnsi="Times New Roman" w:cs="Times New Roman"/>
+          <w:sz w:val="24"/>
+          <w:szCs w:val="28"/>
+        </w:rPr>
+        <w:t xml:space="preserve"> default test cases defined by ourself, you can simply type in "" as </w:t>
       </w:r>
       <w:r>
         <w:rPr>

</xml_diff>